<commit_message>
subselect + casos de tete
</commit_message>
<xml_diff>
--- a/sistemas_ricardo/testes_de_software/avaliação_testes/plano_de_teste.docx
+++ b/sistemas_ricardo/testes_de_software/avaliação_testes/plano_de_teste.docx
@@ -1,6 +1,6 @@
 
 <file path=word/document.xml><?xml version="1.0" encoding="utf-8"?>
-<w:document xmlns:wpc="http://schemas.microsoft.com/office/word/2010/wordprocessingCanvas" xmlns:cx="http://schemas.microsoft.com/office/drawing/2014/chartex" xmlns:mc="http://schemas.openxmlformats.org/markup-compatibility/2006" xmlns:o="urn:schemas-microsoft-com:office:office" xmlns:r="http://schemas.openxmlformats.org/officeDocument/2006/relationships" xmlns:m="http://schemas.openxmlformats.org/officeDocument/2006/math" xmlns:v="urn:schemas-microsoft-com:vml" xmlns:wp14="http://schemas.microsoft.com/office/word/2010/wordprocessingDrawing" xmlns:wp="http://schemas.openxmlformats.org/drawingml/2006/wordprocessingDrawing" xmlns:w10="urn:schemas-microsoft-com:office:word" xmlns:w="http://schemas.openxmlformats.org/wordprocessingml/2006/main" xmlns:w14="http://schemas.microsoft.com/office/word/2010/wordml" xmlns:w15="http://schemas.microsoft.com/office/word/2012/wordml" xmlns:w16se="http://schemas.microsoft.com/office/word/2015/wordml/symex" xmlns:wpg="http://schemas.microsoft.com/office/word/2010/wordprocessingGroup" xmlns:wpi="http://schemas.microsoft.com/office/word/2010/wordprocessingInk" xmlns:wne="http://schemas.microsoft.com/office/word/2006/wordml" xmlns:wps="http://schemas.microsoft.com/office/word/2010/wordprocessingShape" mc:Ignorable="w14 w15 w16se wp14">
+<w:document xmlns:wpc="http://schemas.microsoft.com/office/word/2010/wordprocessingCanvas" xmlns:cx="http://schemas.microsoft.com/office/drawing/2014/chartex" xmlns:cx1="http://schemas.microsoft.com/office/drawing/2015/9/8/chartex" xmlns:cx2="http://schemas.microsoft.com/office/drawing/2015/10/21/chartex" xmlns:cx3="http://schemas.microsoft.com/office/drawing/2016/5/9/chartex" xmlns:cx4="http://schemas.microsoft.com/office/drawing/2016/5/10/chartex" xmlns:cx5="http://schemas.microsoft.com/office/drawing/2016/5/11/chartex" xmlns:cx6="http://schemas.microsoft.com/office/drawing/2016/5/12/chartex" xmlns:cx7="http://schemas.microsoft.com/office/drawing/2016/5/13/chartex" xmlns:cx8="http://schemas.microsoft.com/office/drawing/2016/5/14/chartex" xmlns:mc="http://schemas.openxmlformats.org/markup-compatibility/2006" xmlns:aink="http://schemas.microsoft.com/office/drawing/2016/ink" xmlns:am3d="http://schemas.microsoft.com/office/drawing/2017/model3d" xmlns:o="urn:schemas-microsoft-com:office:office" xmlns:r="http://schemas.openxmlformats.org/officeDocument/2006/relationships" xmlns:m="http://schemas.openxmlformats.org/officeDocument/2006/math" xmlns:v="urn:schemas-microsoft-com:vml" xmlns:wp14="http://schemas.microsoft.com/office/word/2010/wordprocessingDrawing" xmlns:wp="http://schemas.openxmlformats.org/drawingml/2006/wordprocessingDrawing" xmlns:w10="urn:schemas-microsoft-com:office:word" xmlns:w="http://schemas.openxmlformats.org/wordprocessingml/2006/main" xmlns:w14="http://schemas.microsoft.com/office/word/2010/wordml" xmlns:w15="http://schemas.microsoft.com/office/word/2012/wordml" xmlns:w16cex="http://schemas.microsoft.com/office/word/2018/wordml/cex" xmlns:w16cid="http://schemas.microsoft.com/office/word/2016/wordml/cid" xmlns:w16="http://schemas.microsoft.com/office/word/2018/wordml" xmlns:w16sdtdh="http://schemas.microsoft.com/office/word/2020/wordml/sdtdatahash" xmlns:w16se="http://schemas.microsoft.com/office/word/2015/wordml/symex" xmlns:wpg="http://schemas.microsoft.com/office/word/2010/wordprocessingGroup" xmlns:wpi="http://schemas.microsoft.com/office/word/2010/wordprocessingInk" xmlns:wne="http://schemas.microsoft.com/office/word/2006/wordml" xmlns:wps="http://schemas.microsoft.com/office/word/2010/wordprocessingShape" mc:Ignorable="w14 w15 w16se w16cid w16 w16cex w16sdtdh wp14">
   <w:body>
     <w:p>
       <w:pPr>
@@ -339,25 +339,14 @@
         <w:rPr>
           <w:rFonts w:cstheme="minorHAnsi"/>
         </w:rPr>
-        <w:t>(válido e inválido</w:t>
-      </w:r>
-      <w:proofErr w:type="gramStart"/>
+        <w:t>(válido e inválido)</w:t>
+      </w:r>
       <w:r>
         <w:rPr>
           <w:rFonts w:cstheme="minorHAnsi"/>
         </w:rPr>
-        <w:t>).</w:t>
-      </w:r>
-      <w:r>
-        <w:rPr>
-          <w:rFonts w:eastAsia="Times New Roman" w:cstheme="minorHAnsi"/>
-          <w:sz w:val="24"/>
-          <w:szCs w:val="24"/>
-          <w:lang w:eastAsia="pt-BR"/>
-        </w:rPr>
         <w:t>.</w:t>
       </w:r>
-      <w:proofErr w:type="gramEnd"/>
     </w:p>
     <w:p>
       <w:pPr>
@@ -377,25 +366,11 @@
           <w:lang w:eastAsia="pt-BR"/>
         </w:rPr>
       </w:pPr>
-      <w:proofErr w:type="spellStart"/>
       <w:r>
         <w:rPr>
           <w:rFonts w:cstheme="minorHAnsi"/>
         </w:rPr>
-        <w:t>Login</w:t>
-      </w:r>
-      <w:proofErr w:type="spellEnd"/>
-      <w:r>
-        <w:rPr>
-          <w:rFonts w:cstheme="minorHAnsi"/>
-        </w:rPr>
-        <w:t xml:space="preserve"> de usuário (válido e inválido)</w:t>
-      </w:r>
-      <w:r>
-        <w:rPr>
-          <w:rFonts w:cstheme="minorHAnsi"/>
-        </w:rPr>
-        <w:t>.</w:t>
+        <w:t>Login de usuário (válido e inválido).</w:t>
       </w:r>
     </w:p>
     <w:p>
@@ -416,13 +391,7 @@
         <w:rPr>
           <w:rFonts w:cstheme="minorHAnsi"/>
         </w:rPr>
-        <w:t>Recuperação de senha</w:t>
-      </w:r>
-      <w:r>
-        <w:rPr>
-          <w:rFonts w:cstheme="minorHAnsi"/>
-        </w:rPr>
-        <w:t>.</w:t>
+        <w:t>Recuperação de senha.</w:t>
       </w:r>
     </w:p>
     <w:p>
@@ -443,13 +412,7 @@
         <w:rPr>
           <w:rFonts w:cstheme="minorHAnsi"/>
         </w:rPr>
-        <w:t>Controle de acesso e permissões (quem pode ver/editar o quê)</w:t>
-      </w:r>
-      <w:r>
-        <w:rPr>
-          <w:rFonts w:cstheme="minorHAnsi"/>
-        </w:rPr>
-        <w:t>.</w:t>
+        <w:t>Controle de acesso e permissões (quem pode ver/editar o quê).</w:t>
       </w:r>
     </w:p>
     <w:p>
@@ -470,13 +433,7 @@
         <w:rPr>
           <w:rFonts w:cstheme="minorHAnsi"/>
         </w:rPr>
-        <w:t>Tratamento de sessões de usuário</w:t>
-      </w:r>
-      <w:r>
-        <w:rPr>
-          <w:rFonts w:cstheme="minorHAnsi"/>
-        </w:rPr>
-        <w:t>.</w:t>
+        <w:t>Tratamento de sessões de usuário.</w:t>
       </w:r>
     </w:p>
     <w:p>
@@ -528,10 +485,7 @@
         <w:spacing w:before="100" w:beforeAutospacing="1" w:after="100" w:afterAutospacing="1" w:line="240" w:lineRule="auto"/>
       </w:pPr>
       <w:r>
-        <w:t>Criação de tarefas (com título, descrição, data de vencimento, prioridade)</w:t>
-      </w:r>
-      <w:r>
-        <w:t>.</w:t>
+        <w:t>Criação de tarefas (com título, descrição, data de vencimento, prioridade).</w:t>
       </w:r>
     </w:p>
     <w:p>
@@ -544,10 +498,7 @@
         <w:spacing w:before="100" w:beforeAutospacing="1" w:after="100" w:afterAutospacing="1" w:line="240" w:lineRule="auto"/>
       </w:pPr>
       <w:r>
-        <w:t>Edição de tarefas</w:t>
-      </w:r>
-      <w:r>
-        <w:t>.</w:t>
+        <w:t>Edição de tarefas.</w:t>
       </w:r>
     </w:p>
     <w:p>
@@ -560,10 +511,7 @@
         <w:spacing w:before="100" w:beforeAutospacing="1" w:after="100" w:afterAutospacing="1" w:line="240" w:lineRule="auto"/>
       </w:pPr>
       <w:r>
-        <w:t>Exclusão de tarefas</w:t>
-      </w:r>
-      <w:r>
-        <w:t>.</w:t>
+        <w:t>Exclusão de tarefas.</w:t>
       </w:r>
     </w:p>
     <w:p>
@@ -576,10 +524,7 @@
         <w:spacing w:before="100" w:beforeAutospacing="1" w:after="100" w:afterAutospacing="1" w:line="240" w:lineRule="auto"/>
       </w:pPr>
       <w:r>
-        <w:t>Marcação de tarefas como concluídas</w:t>
-      </w:r>
-      <w:r>
-        <w:t>.</w:t>
+        <w:t>Marcação de tarefas como concluídas.</w:t>
       </w:r>
     </w:p>
     <w:p>
@@ -599,10 +544,7 @@
         </w:rPr>
       </w:pPr>
       <w:r>
-        <w:t>Visualização de listas de tarefas</w:t>
-      </w:r>
-      <w:r>
-        <w:t>.</w:t>
+        <w:t>Visualização de listas de tarefas.</w:t>
       </w:r>
     </w:p>
     <w:p>
@@ -628,7 +570,15 @@
           <w:szCs w:val="24"/>
         </w:rPr>
         <w:lastRenderedPageBreak/>
-        <w:t>Módulo de Colaboração e Sincronização:</w:t>
+        <w:t xml:space="preserve">Módulo de Colaboração e </w:t>
+      </w:r>
+      <w:r>
+        <w:rPr>
+          <w:b/>
+          <w:sz w:val="24"/>
+          <w:szCs w:val="24"/>
+        </w:rPr>
+        <w:t>Compartilhamento de tarefas:</w:t>
       </w:r>
     </w:p>
     <w:p>
@@ -665,13 +615,7 @@
         <w:rPr>
           <w:rFonts w:cstheme="minorHAnsi"/>
         </w:rPr>
-        <w:t>Atualização de tarefas em tempo real por múltiplos usuários</w:t>
-      </w:r>
-      <w:r>
-        <w:rPr>
-          <w:rFonts w:cstheme="minorHAnsi"/>
-        </w:rPr>
-        <w:t>.</w:t>
+        <w:t>Atualização de tarefas em tempo real por múltiplos usuários.</w:t>
       </w:r>
     </w:p>
     <w:p>
@@ -711,13 +655,7 @@
         <w:rPr>
           <w:rFonts w:cstheme="minorHAnsi"/>
         </w:rPr>
-        <w:t>Atribuição de tarefas a membros da equipe (se aplicável)</w:t>
-      </w:r>
-      <w:r>
-        <w:rPr>
-          <w:rFonts w:cstheme="minorHAnsi"/>
-        </w:rPr>
-        <w:t>.</w:t>
+        <w:t>Atribuição de tarefas a membros da equipe (se aplicável).</w:t>
       </w:r>
     </w:p>
     <w:p>
@@ -742,10 +680,7 @@
         <w:t>Notificações sobre alterações em tarefas (se aplicável</w:t>
       </w:r>
       <w:r>
-        <w:t>)</w:t>
-      </w:r>
-      <w:r>
-        <w:t>.</w:t>
+        <w:t>).</w:t>
       </w:r>
     </w:p>
     <w:p>
@@ -938,15 +873,23 @@
           <w:sz w:val="24"/>
           <w:szCs w:val="24"/>
         </w:rPr>
-        <w:t>Interface do Usuário (UI) e Experiência do Usuário (UX)</w:t>
-      </w:r>
-      <w:r>
-        <w:rPr>
-          <w:b/>
-          <w:sz w:val="24"/>
-          <w:szCs w:val="24"/>
-        </w:rPr>
-        <w:t>:</w:t>
+        <w:t>Interface e Experiência do Usuário (</w:t>
+      </w:r>
+      <w:r>
+        <w:rPr>
+          <w:b/>
+          <w:sz w:val="24"/>
+          <w:szCs w:val="24"/>
+        </w:rPr>
+        <w:t>UI/</w:t>
+      </w:r>
+      <w:r>
+        <w:rPr>
+          <w:b/>
+          <w:sz w:val="24"/>
+          <w:szCs w:val="24"/>
+        </w:rPr>
+        <w:t>UX):</w:t>
       </w:r>
     </w:p>
     <w:p>
@@ -1161,7 +1104,18 @@
           <w:szCs w:val="24"/>
           <w:lang w:eastAsia="pt-BR"/>
         </w:rPr>
-        <w:t>Caixa Preta</w:t>
+        <w:t xml:space="preserve">Caixa </w:t>
+      </w:r>
+      <w:r>
+        <w:rPr>
+          <w:rFonts w:eastAsia="Times New Roman" w:cstheme="minorHAnsi"/>
+          <w:b/>
+          <w:bCs/>
+          <w:sz w:val="24"/>
+          <w:szCs w:val="24"/>
+          <w:lang w:eastAsia="pt-BR"/>
+        </w:rPr>
+        <w:t>Branca</w:t>
       </w:r>
       <w:r>
         <w:rPr>
@@ -1240,16 +1194,68 @@
           <w:szCs w:val="24"/>
           <w:lang w:eastAsia="pt-BR"/>
         </w:rPr>
-        <w:t>Caixa Preta:</w:t>
-      </w:r>
-      <w:r>
-        <w:rPr>
-          <w:rFonts w:eastAsia="Times New Roman" w:cstheme="minorHAnsi"/>
-          <w:sz w:val="24"/>
-          <w:szCs w:val="24"/>
-          <w:lang w:eastAsia="pt-BR"/>
-        </w:rPr>
-        <w:t xml:space="preserve"> A equipe de teste não terá acesso ao código-fonte da enquete. Os testes serão baseados nos requisitos e na funcionalidade esperada da aplicação, sem conhecimento da implementação interna.</w:t>
+        <w:t xml:space="preserve">Caixa </w:t>
+      </w:r>
+      <w:r>
+        <w:rPr>
+          <w:rFonts w:eastAsia="Times New Roman" w:cstheme="minorHAnsi"/>
+          <w:b/>
+          <w:bCs/>
+          <w:sz w:val="24"/>
+          <w:szCs w:val="24"/>
+          <w:lang w:eastAsia="pt-BR"/>
+        </w:rPr>
+        <w:t>Branca</w:t>
+      </w:r>
+      <w:r>
+        <w:rPr>
+          <w:rFonts w:eastAsia="Times New Roman" w:cstheme="minorHAnsi"/>
+          <w:b/>
+          <w:bCs/>
+          <w:sz w:val="24"/>
+          <w:szCs w:val="24"/>
+          <w:lang w:eastAsia="pt-BR"/>
+        </w:rPr>
+        <w:t>:</w:t>
+      </w:r>
+      <w:r>
+        <w:rPr>
+          <w:rFonts w:eastAsia="Times New Roman" w:cstheme="minorHAnsi"/>
+          <w:sz w:val="24"/>
+          <w:szCs w:val="24"/>
+          <w:lang w:eastAsia="pt-BR"/>
+        </w:rPr>
+        <w:t xml:space="preserve"> </w:t>
+      </w:r>
+      <w:r>
+        <w:rPr>
+          <w:sz w:val="24"/>
+          <w:szCs w:val="24"/>
+        </w:rPr>
+        <w:t xml:space="preserve">A equipe de teste terá </w:t>
+      </w:r>
+      <w:r>
+        <w:rPr>
+          <w:rStyle w:val="Forte"/>
+          <w:sz w:val="24"/>
+          <w:szCs w:val="24"/>
+          <w:u w:val="single"/>
+        </w:rPr>
+        <w:t>acesso total ao código-fonte</w:t>
+      </w:r>
+      <w:r>
+        <w:rPr>
+          <w:sz w:val="24"/>
+          <w:szCs w:val="24"/>
+        </w:rPr>
+        <w:t xml:space="preserve"> da enquete. Os testes serão baseados na estrutura interna, no design e na implementação do código, permitindo a verificação de caminhos de código, lógica interna e componentes individuais. Isso possibilita a detecção de erros em um nível mais profundo da aplicação</w:t>
+      </w:r>
+      <w:r>
+        <w:rPr>
+          <w:sz w:val="24"/>
+          <w:szCs w:val="24"/>
+        </w:rPr>
+        <w:t>.</w:t>
       </w:r>
     </w:p>
     <w:p>
@@ -1526,39 +1532,17 @@
           <w:szCs w:val="24"/>
           <w:lang w:eastAsia="pt-BR"/>
         </w:rPr>
-        <w:t xml:space="preserve">hones </w:t>
-      </w:r>
-      <w:proofErr w:type="spellStart"/>
-      <w:r>
-        <w:rPr>
-          <w:rFonts w:eastAsia="Times New Roman" w:cstheme="minorHAnsi"/>
-          <w:sz w:val="24"/>
-          <w:szCs w:val="24"/>
-          <w:lang w:eastAsia="pt-BR"/>
-        </w:rPr>
-        <w:t>Android</w:t>
-      </w:r>
-      <w:proofErr w:type="spellEnd"/>
-      <w:r>
-        <w:rPr>
-          <w:rFonts w:eastAsia="Times New Roman" w:cstheme="minorHAnsi"/>
-          <w:sz w:val="24"/>
-          <w:szCs w:val="24"/>
-          <w:lang w:eastAsia="pt-BR"/>
-        </w:rPr>
-        <w:t xml:space="preserve"> e </w:t>
-      </w:r>
-      <w:proofErr w:type="spellStart"/>
-      <w:r>
-        <w:rPr>
-          <w:rFonts w:eastAsia="Times New Roman" w:cstheme="minorHAnsi"/>
-          <w:sz w:val="24"/>
-          <w:szCs w:val="24"/>
-          <w:lang w:eastAsia="pt-BR"/>
-        </w:rPr>
-        <w:t>iPhones</w:t>
-      </w:r>
-      <w:proofErr w:type="spellEnd"/>
+        <w:t xml:space="preserve">hone Android e </w:t>
+      </w:r>
+      <w:r>
+        <w:rPr>
+          <w:rFonts w:eastAsia="Times New Roman" w:cstheme="minorHAnsi"/>
+          <w:sz w:val="24"/>
+          <w:szCs w:val="24"/>
+          <w:lang w:eastAsia="pt-BR"/>
+        </w:rPr>
+        <w:t>IOS</w:t>
+      </w:r>
       <w:r>
         <w:rPr>
           <w:rFonts w:eastAsia="Times New Roman" w:cstheme="minorHAnsi"/>
@@ -1583,17 +1567,15 @@
           <w:lang w:eastAsia="pt-BR"/>
         </w:rPr>
       </w:pPr>
-      <w:proofErr w:type="spellStart"/>
-      <w:r>
-        <w:rPr>
-          <w:rFonts w:eastAsia="Times New Roman" w:cstheme="minorHAnsi"/>
-          <w:sz w:val="24"/>
-          <w:szCs w:val="24"/>
-          <w:lang w:eastAsia="pt-BR"/>
-        </w:rPr>
-        <w:t>Tablets</w:t>
-      </w:r>
-      <w:proofErr w:type="spellEnd"/>
+      <w:r>
+        <w:rPr>
+          <w:rFonts w:eastAsia="Times New Roman" w:cstheme="minorHAnsi"/>
+          <w:sz w:val="24"/>
+          <w:szCs w:val="24"/>
+          <w:lang w:eastAsia="pt-BR"/>
+        </w:rPr>
+        <w:t>Tablet</w:t>
+      </w:r>
       <w:r>
         <w:rPr>
           <w:rFonts w:eastAsia="Times New Roman" w:cstheme="minorHAnsi"/>
@@ -1603,46 +1585,15 @@
         </w:rPr>
         <w:t xml:space="preserve"> </w:t>
       </w:r>
-      <w:proofErr w:type="spellStart"/>
-      <w:r>
-        <w:rPr>
-          <w:rFonts w:eastAsia="Times New Roman" w:cstheme="minorHAnsi"/>
-          <w:sz w:val="24"/>
-          <w:szCs w:val="24"/>
-          <w:lang w:eastAsia="pt-BR"/>
-        </w:rPr>
-        <w:t>Android</w:t>
-      </w:r>
-      <w:proofErr w:type="spellEnd"/>
-      <w:r>
-        <w:rPr>
-          <w:rFonts w:eastAsia="Times New Roman" w:cstheme="minorHAnsi"/>
-          <w:sz w:val="24"/>
-          <w:szCs w:val="24"/>
-          <w:lang w:eastAsia="pt-BR"/>
-        </w:rPr>
-        <w:t xml:space="preserve"> e </w:t>
-      </w:r>
-      <w:proofErr w:type="spellStart"/>
-      <w:r>
-        <w:rPr>
-          <w:rFonts w:eastAsia="Times New Roman" w:cstheme="minorHAnsi"/>
-          <w:sz w:val="24"/>
-          <w:szCs w:val="24"/>
-          <w:lang w:eastAsia="pt-BR"/>
-        </w:rPr>
-        <w:t>iPad</w:t>
-      </w:r>
-      <w:r>
-        <w:rPr>
-          <w:rFonts w:eastAsia="Times New Roman" w:cstheme="minorHAnsi"/>
-          <w:sz w:val="24"/>
-          <w:szCs w:val="24"/>
-          <w:lang w:eastAsia="pt-BR"/>
-        </w:rPr>
-        <w:t>’s</w:t>
-      </w:r>
-      <w:proofErr w:type="spellEnd"/>
+      <w:r>
+        <w:rPr>
+          <w:rFonts w:eastAsia="Times New Roman" w:cstheme="minorHAnsi"/>
+          <w:sz w:val="24"/>
+          <w:szCs w:val="24"/>
+          <w:lang w:eastAsia="pt-BR"/>
+        </w:rPr>
+        <w:t>Android e iPad</w:t>
+      </w:r>
       <w:r>
         <w:rPr>
           <w:rFonts w:eastAsia="Times New Roman" w:cstheme="minorHAnsi"/>
@@ -1652,6 +1603,17 @@
         </w:rPr>
         <w:t>.</w:t>
       </w:r>
+    </w:p>
+    <w:p>
+      <w:pPr>
+        <w:spacing w:before="100" w:beforeAutospacing="1" w:after="100" w:afterAutospacing="1" w:line="240" w:lineRule="auto"/>
+        <w:rPr>
+          <w:rFonts w:eastAsia="Times New Roman" w:cstheme="minorHAnsi"/>
+          <w:sz w:val="24"/>
+          <w:szCs w:val="24"/>
+          <w:lang w:eastAsia="pt-BR"/>
+        </w:rPr>
+      </w:pPr>
     </w:p>
     <w:p>
       <w:pPr>
@@ -1676,7 +1638,17 @@
           <w:szCs w:val="24"/>
           <w:lang w:eastAsia="pt-BR"/>
         </w:rPr>
+        <w:lastRenderedPageBreak/>
         <w:t>Ferramentas de Suporte:</w:t>
+      </w:r>
+      <w:r>
+        <w:rPr>
+          <w:rFonts w:eastAsia="Times New Roman" w:cstheme="minorHAnsi"/>
+          <w:sz w:val="24"/>
+          <w:szCs w:val="24"/>
+          <w:lang w:eastAsia="pt-BR"/>
+        </w:rPr>
+        <w:t xml:space="preserve"> </w:t>
       </w:r>
       <w:r>
         <w:rPr>
@@ -1720,27 +1692,7 @@
           <w:szCs w:val="24"/>
           <w:lang w:eastAsia="pt-BR"/>
         </w:rPr>
-        <w:t xml:space="preserve"> JIRA, </w:t>
-      </w:r>
-      <w:proofErr w:type="spellStart"/>
-      <w:r>
-        <w:rPr>
-          <w:rFonts w:eastAsia="Times New Roman" w:cstheme="minorHAnsi"/>
-          <w:sz w:val="24"/>
-          <w:szCs w:val="24"/>
-          <w:lang w:eastAsia="pt-BR"/>
-        </w:rPr>
-        <w:t>Trello</w:t>
-      </w:r>
-      <w:proofErr w:type="spellEnd"/>
-      <w:r>
-        <w:rPr>
-          <w:rFonts w:eastAsia="Times New Roman" w:cstheme="minorHAnsi"/>
-          <w:sz w:val="24"/>
-          <w:szCs w:val="24"/>
-          <w:lang w:eastAsia="pt-BR"/>
-        </w:rPr>
-        <w:t xml:space="preserve">, MIRO </w:t>
+        <w:t xml:space="preserve"> JIRA, Trello, MIRO </w:t>
       </w:r>
       <w:r>
         <w:rPr>
@@ -1775,7 +1727,6 @@
           <w:szCs w:val="24"/>
           <w:lang w:eastAsia="pt-BR"/>
         </w:rPr>
-        <w:lastRenderedPageBreak/>
         <w:t>Ferramenta de Comunicação</w:t>
       </w:r>
       <w:r>
@@ -1807,27 +1758,7 @@
           <w:szCs w:val="24"/>
           <w:lang w:eastAsia="pt-BR"/>
         </w:rPr>
-        <w:t xml:space="preserve"> Slack, Microsoft </w:t>
-      </w:r>
-      <w:proofErr w:type="spellStart"/>
-      <w:r>
-        <w:rPr>
-          <w:rFonts w:eastAsia="Times New Roman" w:cstheme="minorHAnsi"/>
-          <w:sz w:val="24"/>
-          <w:szCs w:val="24"/>
-          <w:lang w:eastAsia="pt-BR"/>
-        </w:rPr>
-        <w:t>Teams</w:t>
-      </w:r>
-      <w:proofErr w:type="spellEnd"/>
-      <w:r>
-        <w:rPr>
-          <w:rFonts w:eastAsia="Times New Roman" w:cstheme="minorHAnsi"/>
-          <w:sz w:val="24"/>
-          <w:szCs w:val="24"/>
-          <w:lang w:eastAsia="pt-BR"/>
-        </w:rPr>
-        <w:t xml:space="preserve"> ou similar (para comunicação rápida entre a equipe de teste e desenvolvimento).</w:t>
+        <w:t xml:space="preserve"> Slack, Microsoft Teams ou similar (para comunicação rápida entre a equipe de teste e desenvolvimento).</w:t>
       </w:r>
     </w:p>
     <w:p>
@@ -2059,23 +1990,7 @@
           <w:rFonts w:eastAsia="Times New Roman" w:cstheme="minorHAnsi"/>
           <w:lang w:eastAsia="pt-BR"/>
         </w:rPr>
-        <w:t xml:space="preserve"> O sistema responde dentro de um tempo aceitável durante a execução das operações comuns (criação/edição de tarefa, </w:t>
-      </w:r>
-      <w:proofErr w:type="spellStart"/>
-      <w:r>
-        <w:rPr>
-          <w:rFonts w:eastAsia="Times New Roman" w:cstheme="minorHAnsi"/>
-          <w:lang w:eastAsia="pt-BR"/>
-        </w:rPr>
-        <w:t>login</w:t>
-      </w:r>
-      <w:proofErr w:type="spellEnd"/>
-      <w:r>
-        <w:rPr>
-          <w:rFonts w:eastAsia="Times New Roman" w:cstheme="minorHAnsi"/>
-          <w:lang w:eastAsia="pt-BR"/>
-        </w:rPr>
-        <w:t>, etc.).</w:t>
+        <w:t xml:space="preserve"> O sistema responde dentro de um tempo aceitável durante a execução das operações comuns (criação/edição de tarefa, login, etc.).</w:t>
       </w:r>
     </w:p>
     <w:p>
@@ -2104,23 +2019,7 @@
           <w:rFonts w:eastAsia="Times New Roman" w:cstheme="minorHAnsi"/>
           <w:lang w:eastAsia="pt-BR"/>
         </w:rPr>
-        <w:t xml:space="preserve"> O sistema é considerado intuitivo e fácil de usar pelos </w:t>
-      </w:r>
-      <w:proofErr w:type="spellStart"/>
-      <w:r>
-        <w:rPr>
-          <w:rFonts w:eastAsia="Times New Roman" w:cstheme="minorHAnsi"/>
-          <w:lang w:eastAsia="pt-BR"/>
-        </w:rPr>
-        <w:t>testers</w:t>
-      </w:r>
-      <w:proofErr w:type="spellEnd"/>
-      <w:r>
-        <w:rPr>
-          <w:rFonts w:eastAsia="Times New Roman" w:cstheme="minorHAnsi"/>
-          <w:lang w:eastAsia="pt-BR"/>
-        </w:rPr>
-        <w:t>, conforme avaliação nos testes de usabilidade.</w:t>
+        <w:t xml:space="preserve"> O sistema é considerado intuitivo e fácil de usar pelos testers, conforme avaliação nos testes de usabilidade.</w:t>
       </w:r>
     </w:p>
     <w:p>
@@ -2241,24 +2140,6 @@
           <w:szCs w:val="24"/>
         </w:rPr>
       </w:pPr>
-    </w:p>
-    <w:p>
-      <w:pPr>
-        <w:rPr>
-          <w:b/>
-          <w:sz w:val="24"/>
-          <w:szCs w:val="24"/>
-        </w:rPr>
-      </w:pPr>
-    </w:p>
-    <w:p>
-      <w:pPr>
-        <w:rPr>
-          <w:b/>
-          <w:sz w:val="24"/>
-          <w:szCs w:val="24"/>
-        </w:rPr>
-      </w:pPr>
       <w:r>
         <w:rPr>
           <w:b/>
@@ -2383,7 +2264,14 @@
           <w:sz w:val="24"/>
           <w:szCs w:val="24"/>
         </w:rPr>
-        <w:t>Iniciado.</w:t>
+        <w:t>Concluído</w:t>
+      </w:r>
+      <w:r>
+        <w:rPr>
+          <w:sz w:val="24"/>
+          <w:szCs w:val="24"/>
+        </w:rPr>
+        <w:t>.</w:t>
       </w:r>
     </w:p>
     <w:p>
@@ -2423,14 +2311,7 @@
           <w:sz w:val="24"/>
           <w:szCs w:val="24"/>
         </w:rPr>
-        <w:t>Conclusão</w:t>
-      </w:r>
-      <w:r>
-        <w:rPr>
-          <w:sz w:val="24"/>
-          <w:szCs w:val="24"/>
-        </w:rPr>
-        <w:t xml:space="preserve"> da elaboração do Plano de Testes e Casos de Teste.</w:t>
+        <w:t>Conclusão da elaboração do Plano de Testes e Casos de Teste.</w:t>
       </w:r>
     </w:p>
     <w:p>
@@ -2514,19 +2395,8 @@
           <w:sz w:val="24"/>
           <w:szCs w:val="24"/>
         </w:rPr>
-        <w:t>Pendente.</w:t>
-      </w:r>
-      <w:bookmarkStart w:id="0" w:name="_GoBack"/>
-      <w:bookmarkEnd w:id="0"/>
-    </w:p>
-    <w:p>
-      <w:pPr>
-        <w:rPr>
-          <w:sz w:val="24"/>
-          <w:szCs w:val="24"/>
-          <w:u w:val="single"/>
-        </w:rPr>
-      </w:pPr>
+        <w:t>Concluído.</w:t>
+      </w:r>
     </w:p>
     <w:sectPr>
       <w:pgSz w:w="11906" w:h="16838"/>
@@ -2539,7 +2409,7 @@
 </file>
 
 <file path=word/numbering.xml><?xml version="1.0" encoding="utf-8"?>
-<w:numbering xmlns:wpc="http://schemas.microsoft.com/office/word/2010/wordprocessingCanvas" xmlns:cx="http://schemas.microsoft.com/office/drawing/2014/chartex" xmlns:mc="http://schemas.openxmlformats.org/markup-compatibility/2006" xmlns:o="urn:schemas-microsoft-com:office:office" xmlns:r="http://schemas.openxmlformats.org/officeDocument/2006/relationships" xmlns:m="http://schemas.openxmlformats.org/officeDocument/2006/math" xmlns:v="urn:schemas-microsoft-com:vml" xmlns:wp14="http://schemas.microsoft.com/office/word/2010/wordprocessingDrawing" xmlns:wp="http://schemas.openxmlformats.org/drawingml/2006/wordprocessingDrawing" xmlns:w10="urn:schemas-microsoft-com:office:word" xmlns:w="http://schemas.openxmlformats.org/wordprocessingml/2006/main" xmlns:w14="http://schemas.microsoft.com/office/word/2010/wordml" xmlns:w15="http://schemas.microsoft.com/office/word/2012/wordml" xmlns:w16se="http://schemas.microsoft.com/office/word/2015/wordml/symex" xmlns:wpg="http://schemas.microsoft.com/office/word/2010/wordprocessingGroup" xmlns:wpi="http://schemas.microsoft.com/office/word/2010/wordprocessingInk" xmlns:wne="http://schemas.microsoft.com/office/word/2006/wordml" xmlns:wps="http://schemas.microsoft.com/office/word/2010/wordprocessingShape" mc:Ignorable="w14 w15 w16se wp14">
+<w:numbering xmlns:wpc="http://schemas.microsoft.com/office/word/2010/wordprocessingCanvas" xmlns:cx="http://schemas.microsoft.com/office/drawing/2014/chartex" xmlns:cx1="http://schemas.microsoft.com/office/drawing/2015/9/8/chartex" xmlns:cx2="http://schemas.microsoft.com/office/drawing/2015/10/21/chartex" xmlns:cx3="http://schemas.microsoft.com/office/drawing/2016/5/9/chartex" xmlns:cx4="http://schemas.microsoft.com/office/drawing/2016/5/10/chartex" xmlns:cx5="http://schemas.microsoft.com/office/drawing/2016/5/11/chartex" xmlns:cx6="http://schemas.microsoft.com/office/drawing/2016/5/12/chartex" xmlns:cx7="http://schemas.microsoft.com/office/drawing/2016/5/13/chartex" xmlns:cx8="http://schemas.microsoft.com/office/drawing/2016/5/14/chartex" xmlns:mc="http://schemas.openxmlformats.org/markup-compatibility/2006" xmlns:aink="http://schemas.microsoft.com/office/drawing/2016/ink" xmlns:am3d="http://schemas.microsoft.com/office/drawing/2017/model3d" xmlns:o="urn:schemas-microsoft-com:office:office" xmlns:r="http://schemas.openxmlformats.org/officeDocument/2006/relationships" xmlns:m="http://schemas.openxmlformats.org/officeDocument/2006/math" xmlns:v="urn:schemas-microsoft-com:vml" xmlns:wp14="http://schemas.microsoft.com/office/word/2010/wordprocessingDrawing" xmlns:wp="http://schemas.openxmlformats.org/drawingml/2006/wordprocessingDrawing" xmlns:w10="urn:schemas-microsoft-com:office:word" xmlns:w="http://schemas.openxmlformats.org/wordprocessingml/2006/main" xmlns:w14="http://schemas.microsoft.com/office/word/2010/wordml" xmlns:w15="http://schemas.microsoft.com/office/word/2012/wordml" xmlns:w16cex="http://schemas.microsoft.com/office/word/2018/wordml/cex" xmlns:w16cid="http://schemas.microsoft.com/office/word/2016/wordml/cid" xmlns:w16="http://schemas.microsoft.com/office/word/2018/wordml" xmlns:w16sdtdh="http://schemas.microsoft.com/office/word/2020/wordml/sdtdatahash" xmlns:w16se="http://schemas.microsoft.com/office/word/2015/wordml/symex" xmlns:wpg="http://schemas.microsoft.com/office/word/2010/wordprocessingGroup" xmlns:wpi="http://schemas.microsoft.com/office/word/2010/wordprocessingInk" xmlns:wne="http://schemas.microsoft.com/office/word/2006/wordml" xmlns:wps="http://schemas.microsoft.com/office/word/2010/wordprocessingShape" mc:Ignorable="w14 w15 w16se w16cid w16 w16cex w16sdtdh wp14">
   <w:numPicBullet w:numPicBulletId="0">
     <w:pict>
       <v:shapetype id="_x0000_t75" coordsize="21600,21600" o:spt="75" o:preferrelative="t" path="m@4@5l@4@11@9@11@9@5xe" filled="f" stroked="f">
@@ -2561,7 +2431,7 @@
         <v:path o:extrusionok="f" gradientshapeok="t" o:connecttype="rect"/>
         <o:lock v:ext="edit" aspectratio="t"/>
       </v:shapetype>
-      <v:shape id="_x0000_i1117" type="#_x0000_t75" style="width:11.25pt;height:11.25pt" o:bullet="t">
+      <v:shape id="_x0000_i1083" type="#_x0000_t75" style="width:11.45pt;height:11.45pt" o:bullet="t">
         <v:imagedata r:id="rId1" o:title="mso32AA"/>
       </v:shape>
     </w:pict>
@@ -4982,7 +4852,7 @@
 </file>
 
 <file path=word/styles.xml><?xml version="1.0" encoding="utf-8"?>
-<w:styles xmlns:mc="http://schemas.openxmlformats.org/markup-compatibility/2006" xmlns:r="http://schemas.openxmlformats.org/officeDocument/2006/relationships" xmlns:w="http://schemas.openxmlformats.org/wordprocessingml/2006/main" xmlns:w14="http://schemas.microsoft.com/office/word/2010/wordml" xmlns:w15="http://schemas.microsoft.com/office/word/2012/wordml" xmlns:w16se="http://schemas.microsoft.com/office/word/2015/wordml/symex" mc:Ignorable="w14 w15 w16se">
+<w:styles xmlns:mc="http://schemas.openxmlformats.org/markup-compatibility/2006" xmlns:r="http://schemas.openxmlformats.org/officeDocument/2006/relationships" xmlns:w="http://schemas.openxmlformats.org/wordprocessingml/2006/main" xmlns:w14="http://schemas.microsoft.com/office/word/2010/wordml" xmlns:w15="http://schemas.microsoft.com/office/word/2012/wordml" xmlns:w16cex="http://schemas.microsoft.com/office/word/2018/wordml/cex" xmlns:w16cid="http://schemas.microsoft.com/office/word/2016/wordml/cid" xmlns:w16="http://schemas.microsoft.com/office/word/2018/wordml" xmlns:w16sdtdh="http://schemas.microsoft.com/office/word/2020/wordml/sdtdatahash" xmlns:w16se="http://schemas.microsoft.com/office/word/2015/wordml/symex" mc:Ignorable="w14 w15 w16se w16cid w16 w16cex w16sdtdh">
   <w:docDefaults>
     <w:rPrDefault>
       <w:rPr>
@@ -4998,7 +4868,7 @@
       </w:pPr>
     </w:pPrDefault>
   </w:docDefaults>
-  <w:latentStyles w:defLockedState="0" w:defUIPriority="99" w:defSemiHidden="0" w:defUnhideWhenUsed="0" w:defQFormat="0" w:count="371">
+  <w:latentStyles w:defLockedState="0" w:defUIPriority="99" w:defSemiHidden="0" w:defUnhideWhenUsed="0" w:defQFormat="0" w:count="376">
     <w:lsdException w:name="Normal" w:uiPriority="0" w:qFormat="1"/>
     <w:lsdException w:name="heading 1" w:uiPriority="9" w:qFormat="1"/>
     <w:lsdException w:name="heading 2" w:semiHidden="1" w:uiPriority="9" w:unhideWhenUsed="1" w:qFormat="1"/>
@@ -5370,10 +5240,38 @@
     <w:lsdException w:name="List Table 5 Dark Accent 6" w:uiPriority="50"/>
     <w:lsdException w:name="List Table 6 Colorful Accent 6" w:uiPriority="51"/>
     <w:lsdException w:name="List Table 7 Colorful Accent 6" w:uiPriority="52"/>
+    <w:lsdException w:name="Mention" w:semiHidden="1" w:unhideWhenUsed="1"/>
+    <w:lsdException w:name="Smart Hyperlink" w:semiHidden="1" w:unhideWhenUsed="1"/>
+    <w:lsdException w:name="Hashtag" w:semiHidden="1" w:unhideWhenUsed="1"/>
+    <w:lsdException w:name="Unresolved Mention" w:semiHidden="1" w:unhideWhenUsed="1"/>
+    <w:lsdException w:name="Smart Link" w:semiHidden="1" w:unhideWhenUsed="1"/>
   </w:latentStyles>
   <w:style w:type="paragraph" w:default="1" w:styleId="Normal">
     <w:name w:val="Normal"/>
     <w:qFormat/>
+  </w:style>
+  <w:style w:type="paragraph" w:styleId="Ttulo2">
+    <w:name w:val="heading 2"/>
+    <w:basedOn w:val="Normal"/>
+    <w:next w:val="Normal"/>
+    <w:link w:val="Ttulo2Char"/>
+    <w:uiPriority w:val="9"/>
+    <w:semiHidden/>
+    <w:unhideWhenUsed/>
+    <w:qFormat/>
+    <w:rsid w:val="0093549E"/>
+    <w:pPr>
+      <w:keepNext/>
+      <w:keepLines/>
+      <w:spacing w:before="40" w:after="0"/>
+      <w:outlineLvl w:val="1"/>
+    </w:pPr>
+    <w:rPr>
+      <w:rFonts w:asciiTheme="majorHAnsi" w:eastAsiaTheme="majorEastAsia" w:hAnsiTheme="majorHAnsi" w:cstheme="majorBidi"/>
+      <w:color w:val="2E74B5" w:themeColor="accent1" w:themeShade="BF"/>
+      <w:sz w:val="26"/>
+      <w:szCs w:val="26"/>
+    </w:rPr>
   </w:style>
   <w:style w:type="paragraph" w:styleId="Ttulo3">
     <w:name w:val="heading 3"/>
@@ -5495,6 +5393,20 @@
     <w:name w:val="citation-48"/>
     <w:basedOn w:val="Fontepargpadro"/>
     <w:rsid w:val="00E54CDA"/>
+  </w:style>
+  <w:style w:type="character" w:customStyle="1" w:styleId="Ttulo2Char">
+    <w:name w:val="Título 2 Char"/>
+    <w:basedOn w:val="Fontepargpadro"/>
+    <w:link w:val="Ttulo2"/>
+    <w:uiPriority w:val="9"/>
+    <w:semiHidden/>
+    <w:rsid w:val="0093549E"/>
+    <w:rPr>
+      <w:rFonts w:asciiTheme="majorHAnsi" w:eastAsiaTheme="majorEastAsia" w:hAnsiTheme="majorHAnsi" w:cstheme="majorBidi"/>
+      <w:color w:val="2E74B5" w:themeColor="accent1" w:themeShade="BF"/>
+      <w:sz w:val="26"/>
+      <w:szCs w:val="26"/>
+    </w:rPr>
   </w:style>
 </w:styles>
 </file>

</xml_diff>